<commit_message>
use different variable names to distinguish between JPQL and SQL queries.
</commit_message>
<xml_diff>
--- a/DataPortalCare/src/site/QualitaetssicherungCare.docx
+++ b/DataPortalCare/src/site/QualitaetssicherungCare.docx
@@ -122,14 +122,36 @@
             <w:shd w:val="pct5" w:color="000000" w:fill="FFFFFF"/>
           </w:tcPr>
           <w:p>
-            <w:fldSimple w:instr=" AUTHOR   \* MERGEFORMAT ">
-              <w:r>
-                <w:rPr>
-                  <w:noProof/>
-                </w:rPr>
-                <w:t>Müller, Michael</w:t>
-              </w:r>
-            </w:fldSimple>
+            <w:r>
+              <w:rPr>
+                <w:noProof/>
+              </w:rPr>
+              <w:fldChar w:fldCharType="begin"/>
+            </w:r>
+            <w:r>
+              <w:rPr>
+                <w:noProof/>
+              </w:rPr>
+              <w:instrText xml:space="preserve"> AUTHOR   \* MERGEFORMAT </w:instrText>
+            </w:r>
+            <w:r>
+              <w:rPr>
+                <w:noProof/>
+              </w:rPr>
+              <w:fldChar w:fldCharType="separate"/>
+            </w:r>
+            <w:r>
+              <w:rPr>
+                <w:noProof/>
+              </w:rPr>
+              <w:t>Müller, Michael</w:t>
+            </w:r>
+            <w:r>
+              <w:rPr>
+                <w:noProof/>
+              </w:rPr>
+              <w:fldChar w:fldCharType="end"/>
+            </w:r>
           </w:p>
         </w:tc>
         <w:tc>
@@ -221,34 +243,7 @@
     </w:p>
     <w:p>
       <w:r>
-        <w:t xml:space="preserve">Entsprechend der </w:t>
-      </w:r>
-      <w:r>
-        <w:t>Verordnung zur Festlegung von Pflegepersonaluntergrenzen</w:t>
-      </w:r>
-      <w:r>
-        <w:t xml:space="preserve"> </w:t>
-      </w:r>
-      <w:r>
-        <w:t>in pflegesensitiven Kranke</w:t>
-      </w:r>
-      <w:r>
-        <w:t>n</w:t>
-      </w:r>
-      <w:r>
-        <w:t>hausbereichen</w:t>
-      </w:r>
-      <w:r>
-        <w:t xml:space="preserve"> </w:t>
-      </w:r>
-      <w:r>
-        <w:t>für das Jahr 2019</w:t>
-      </w:r>
-      <w:r>
-        <w:t xml:space="preserve"> </w:t>
-      </w:r>
-      <w:r>
-        <w:t xml:space="preserve">(Pflegepersonaluntergrenzen-Verordnung - </w:t>
+        <w:t xml:space="preserve">Entsprechend der Verordnung zur Festlegung von Pflegepersonaluntergrenzen in pflegesensitiven Krankenhausbereichen für das Jahr 2019 (Pflegepersonaluntergrenzen-Verordnung - </w:t>
       </w:r>
       <w:proofErr w:type="spellStart"/>
       <w:r>
@@ -256,10 +251,7 @@
       </w:r>
       <w:proofErr w:type="spellEnd"/>
       <w:r>
-        <w:t>)</w:t>
-      </w:r>
-      <w:r>
-        <w:t xml:space="preserve"> hat das InEK die Aufgabe, initial Krankenhäuser zu informieren, ob und welche pflegeintensive Abteilungen entsprechend den vorliegenden Fallzahlen aus 2017 vorhanden sind. Im Anschluss müssen die Krankenhäuser die betroffenen Stationen benennen. Hierfür stellt das InEK im Auftrag des Bundesministeriums für Gesundheit ein webbasiertes Erfassungsformular zur Verfügung. Hierfür wurde im InEK Datenportal der Bereich „Care“ geschaffen.</w:t>
+        <w:t>) hat das InEK die Aufgabe, initial Krankenhäuser zu informieren, ob und welche pflegeintensive Abteilungen entsprechend den vorliegenden Fallzahlen aus 2017 vorhanden sind. Im Anschluss müssen die Krankenhäuser die betroffenen Stationen benennen. Hierfür stellt das InEK im Auftrag des Bundesministeriums für Gesundheit ein webbasiertes Erfassungsformular zur Verfügung. Hierfür wurde im InEK Datenportal der Bereich „Care“ geschaffen.</w:t>
       </w:r>
     </w:p>
     <w:p/>
@@ -291,8 +283,6 @@
       </w:r>
       <w:bookmarkEnd w:id="3"/>
     </w:p>
-    <w:bookmarkStart w:id="4" w:name="_GoBack"/>
-    <w:bookmarkEnd w:id="4"/>
     <w:p>
       <w:pPr>
         <w:pStyle w:val="Verzeichnis1"/>
@@ -2220,7 +2210,7 @@
       <w:r>
         <w:fldChar w:fldCharType="end"/>
       </w:r>
-      <w:bookmarkStart w:id="5" w:name="_Toc179772802"/>
+      <w:bookmarkStart w:id="4" w:name="_Toc179772802"/>
     </w:p>
     <w:p>
       <w:pPr>
@@ -2229,141 +2219,141 @@
       <w:r>
         <w:br w:type="page"/>
       </w:r>
-      <w:bookmarkStart w:id="6" w:name="_Toc525815506"/>
+      <w:bookmarkStart w:id="5" w:name="_Toc525815506"/>
       <w:r>
         <w:lastRenderedPageBreak/>
         <w:t>Zielsetzung</w:t>
       </w:r>
+      <w:bookmarkEnd w:id="4"/>
       <w:bookmarkEnd w:id="5"/>
+    </w:p>
+    <w:p>
+      <w:r>
+        <w:t>Das InEK stelle im Auftrag des Bundesministeriums für Gesundheit (BMG) ein Erfassungsformular für die Krankenhäuser mit pflegesensitiven Abteilungen zur Verfügung, über das die entsprechenden Daten eingesammelt werden. Aufgrund der politischen Bedeutung ist ein hoher Qualitätsstandard zu sichern.</w:t>
+      </w:r>
+    </w:p>
+    <w:p/>
+    <w:p>
+      <w:r>
+        <w:t>Auch wenn die Fehlerfreiheit von Software nicht nachweisbar ist, wird das Risiko von Fehlern durch die entsprechenden und im Folgenden beschriebenen Maßnahmen minimiert. Dabei handelt es sich um Maßnahmen, wie sie bereits für das übrige Datenportal gelten; in weiten werden sie jedoch intensiver und mit zeitlich höherem Aufwand durchgeführt.</w:t>
+      </w:r>
+    </w:p>
+    <w:p>
+      <w:pPr>
+        <w:pStyle w:val="berschrift1"/>
+      </w:pPr>
+      <w:bookmarkStart w:id="6" w:name="_Toc525815507"/>
+      <w:r>
+        <w:t>Programmierfehler</w:t>
+      </w:r>
       <w:bookmarkEnd w:id="6"/>
     </w:p>
     <w:p>
       <w:r>
-        <w:t>Das InEK stelle im Auftrag des Bundesministeriums für Gesundheit (BMG) ein Erfassungsformular für die Krankenhäuser mit pflegesensitiven Abteilungen zur Verfügung, über das die entsprechenden Daten eingesammelt werden. Aufgrund der politischen Bedeutung ist ein hoher Qualitätsstandard zu sichern.</w:t>
-      </w:r>
-    </w:p>
-    <w:p/>
-    <w:p>
-      <w:r>
-        <w:t>Auch wenn die Fehlerfreiheit von Software nicht nachweisbar ist, wird das Risiko von Fehlern durch die entsprechenden und im Folgenden beschriebenen Maßnahmen minimiert. Dabei handelt es sich um Maßnahmen, wie sie bereits für das übrige Datenportal gelten; in weiten werden sie jedoch intensiver und mit zeitlich höherem Aufwand durchgeführt.</w:t>
-      </w:r>
-    </w:p>
-    <w:p>
-      <w:pPr>
-        <w:pStyle w:val="berschrift1"/>
-      </w:pPr>
-      <w:bookmarkStart w:id="7" w:name="_Toc525815507"/>
-      <w:r>
-        <w:t>Programmierfehler</w:t>
+        <w:t>Unter einem Programmierfehler wird eine Anweisung im Quelltext verstanden, welche zu einem unerwünschten Verhalten des Programms führt. Dies kann sich als offensichtliches Problem manifestieren, wie beispielsweise ein Programmabsturz, oder aber zu einer schleichend falschen Datenverarbeitung führen, die erst zu einem späteren Zeitpunkt auffällt.</w:t>
+      </w:r>
+    </w:p>
+    <w:p>
+      <w:pPr>
+        <w:pStyle w:val="berschrift2"/>
+      </w:pPr>
+      <w:bookmarkStart w:id="7" w:name="_Toc525815508"/>
+      <w:r>
+        <w:t>Quellcode</w:t>
       </w:r>
       <w:bookmarkEnd w:id="7"/>
     </w:p>
     <w:p>
       <w:r>
-        <w:t>Unter einem Programmierfehler wird eine Anweisung im Quelltext verstanden, welche zu einem unerwünschten Verhalten des Programms führt. Dies kann sich als offensichtliches Problem manifestieren, wie beispielsweise ein Programmabsturz, oder aber zu einer schleichend falschen Datenverarbeitung führen, die erst zu einem späteren Zeitpunkt auffällt.</w:t>
+        <w:t xml:space="preserve">Beim Quellcode handelt es sich um Anweisungen in einer Programmiersprache, welche im Rahmen eines </w:t>
+      </w:r>
+      <w:proofErr w:type="spellStart"/>
+      <w:r>
+        <w:t>Build</w:t>
+      </w:r>
+      <w:proofErr w:type="spellEnd"/>
+      <w:r>
+        <w:t xml:space="preserve">-Prozesses in eine ausführbare Applikation übersetzt werden. </w:t>
+      </w:r>
+    </w:p>
+    <w:p>
+      <w:pPr>
+        <w:pStyle w:val="berschrift3"/>
+      </w:pPr>
+      <w:bookmarkStart w:id="8" w:name="_Toc525815509"/>
+      <w:r>
+        <w:t>Statische Codeanalyse</w:t>
+      </w:r>
+      <w:bookmarkEnd w:id="8"/>
+    </w:p>
+    <w:p>
+      <w:r>
+        <w:t>Im Rahmen der Qualitätssicherung wird eine statische Code-Analyse durchgeführt. Dies dient der Suche nach eventuellen Fehlern</w:t>
+      </w:r>
+      <w:r>
+        <w:t xml:space="preserve"> und potenziellen Fehlerquellen, sowohl automatisiert als auch</w:t>
+      </w:r>
+      <w:r>
+        <w:t xml:space="preserve"> durch eine oder mehrere Personen, welche nicht den betreffenden Code entwickelt haben. Im Rahmen der Codeanalyse wird gleichzeitig die Qualität des Quell</w:t>
+      </w:r>
+      <w:r>
+        <w:t>codes</w:t>
+      </w:r>
+      <w:r>
+        <w:t xml:space="preserve"> im Hinblick auf Lesbarkeit</w:t>
+      </w:r>
+      <w:r>
+        <w:t>, überschaubare Einheiten, Programmierstandards überprüft.</w:t>
+      </w:r>
+    </w:p>
+    <w:p>
+      <w:pPr>
+        <w:pStyle w:val="berschrift3"/>
+      </w:pPr>
+      <w:bookmarkStart w:id="9" w:name="_Toc525815510"/>
+      <w:r>
+        <w:t>Code Review</w:t>
+      </w:r>
+      <w:bookmarkEnd w:id="9"/>
+    </w:p>
+    <w:p>
+      <w:r>
+        <w:t>Im Rahmen eines Reviews stellt Entwickler den Quellcode einem anderen Entwickler oder einer Gruppe vor. Dabei wird gemeinsam auf die im vorherigen Abschnitt genannten Punkte geachtet.</w:t>
       </w:r>
     </w:p>
     <w:p>
       <w:pPr>
         <w:pStyle w:val="berschrift2"/>
       </w:pPr>
-      <w:bookmarkStart w:id="8" w:name="_Toc525815508"/>
-      <w:r>
-        <w:t>Quellcode</w:t>
-      </w:r>
-      <w:bookmarkEnd w:id="8"/>
-    </w:p>
-    <w:p>
-      <w:r>
-        <w:t xml:space="preserve">Beim Quellcode handelt es sich um Anweisungen in einer Programmiersprache, welche im Rahmen eines </w:t>
-      </w:r>
-      <w:proofErr w:type="spellStart"/>
-      <w:r>
-        <w:t>Build</w:t>
-      </w:r>
-      <w:proofErr w:type="spellEnd"/>
-      <w:r>
-        <w:t xml:space="preserve">-Prozesses in eine ausführbare Applikation übersetzt werden. </w:t>
+      <w:bookmarkStart w:id="10" w:name="_Toc525815511"/>
+      <w:r>
+        <w:t>Unit-Test</w:t>
+      </w:r>
+      <w:bookmarkEnd w:id="10"/>
+    </w:p>
+    <w:p>
+      <w:r>
+        <w:t>Ein Unit-Test ist ein Stück Software, welche eine klar abgegrenzte kleine Programmeinheit, in der Regel einen Funktionsaufruf (in Java Methode genannt) überprüft. Unit-Tests werden beim Übersetzen des Quellcodes in das lauffähige Programm ausgeführt. Ändert sich das Verhalten des Programms versehentlich, so führt dies zu anderen Ergebnissen, als in den Unit-Tests definiert und es erfolgt eine entsprechende Fehlermeldung. Voraussetzung hierfür ist eine ausreichende Testabdeckung</w:t>
+      </w:r>
+      <w:r>
+        <w:t xml:space="preserve"> der kritischen Funktionen</w:t>
+      </w:r>
+      <w:r>
+        <w:t>.</w:t>
+      </w:r>
+      <w:r>
+        <w:t xml:space="preserve"> </w:t>
       </w:r>
     </w:p>
     <w:p>
       <w:pPr>
         <w:pStyle w:val="berschrift3"/>
       </w:pPr>
-      <w:bookmarkStart w:id="9" w:name="_Toc525815509"/>
-      <w:r>
-        <w:t>Statische Codeanalyse</w:t>
-      </w:r>
-      <w:bookmarkEnd w:id="9"/>
-    </w:p>
-    <w:p>
-      <w:r>
-        <w:t>Im Rahmen der Qualitätssicherung wird eine statische Code-Analyse durchgeführt. Dies dient der Suche nach eventuellen Fehlern</w:t>
-      </w:r>
-      <w:r>
-        <w:t xml:space="preserve"> und potenziellen Fehlerquellen, sowohl automatisiert als auch</w:t>
-      </w:r>
-      <w:r>
-        <w:t xml:space="preserve"> durch eine oder mehrere Personen, welche nicht den betreffenden Code entwickelt haben. Im Rahmen der Codeanalyse wird gleichzeitig die Qualität des Quell</w:t>
-      </w:r>
-      <w:r>
-        <w:t>codes</w:t>
-      </w:r>
-      <w:r>
-        <w:t xml:space="preserve"> im Hinblick auf Lesbarkeit</w:t>
-      </w:r>
-      <w:r>
-        <w:t>, überschaubare Einheiten, Programmierstandards überprüft.</w:t>
-      </w:r>
-    </w:p>
-    <w:p>
-      <w:pPr>
-        <w:pStyle w:val="berschrift3"/>
-      </w:pPr>
-      <w:bookmarkStart w:id="10" w:name="_Toc525815510"/>
-      <w:r>
-        <w:t>Code Review</w:t>
-      </w:r>
-      <w:bookmarkEnd w:id="10"/>
-    </w:p>
-    <w:p>
-      <w:r>
-        <w:t>Im Rahmen eines Reviews stellt Entwickler den Quellcode einem anderen Entwickler oder einer Gruppe vor. Dabei wird gemeinsam auf die im vorherigen Abschnitt genannten Punkte geachtet.</w:t>
-      </w:r>
-    </w:p>
-    <w:p>
-      <w:pPr>
-        <w:pStyle w:val="berschrift2"/>
-      </w:pPr>
-      <w:bookmarkStart w:id="11" w:name="_Toc525815511"/>
-      <w:r>
-        <w:t>Unit-Test</w:t>
+      <w:bookmarkStart w:id="11" w:name="_Toc525815512"/>
+      <w:r>
+        <w:t>Unit-Test bei der Programmierung</w:t>
       </w:r>
       <w:bookmarkEnd w:id="11"/>
-    </w:p>
-    <w:p>
-      <w:r>
-        <w:t>Ein Unit-Test ist ein Stück Software, welche eine klar abgegrenzte kleine Programmeinheit, in der Regel einen Funktionsaufruf (in Java Methode genannt) überprüft. Unit-Tests werden beim Übersetzen des Quellcodes in das lauffähige Programm ausgeführt. Ändert sich das Verhalten des Programms versehentlich, so führt dies zu anderen Ergebnissen, als in den Unit-Tests definiert und es erfolgt eine entsprechende Fehlermeldung. Voraussetzung hierfür ist eine ausreichende Testabdeckung</w:t>
-      </w:r>
-      <w:r>
-        <w:t xml:space="preserve"> der kritischen Funktionen</w:t>
-      </w:r>
-      <w:r>
-        <w:t>.</w:t>
-      </w:r>
-      <w:r>
-        <w:t xml:space="preserve"> </w:t>
-      </w:r>
-    </w:p>
-    <w:p>
-      <w:pPr>
-        <w:pStyle w:val="berschrift3"/>
-      </w:pPr>
-      <w:bookmarkStart w:id="12" w:name="_Toc525815512"/>
-      <w:r>
-        <w:t>Unit-Test bei der Programmierung</w:t>
-      </w:r>
-      <w:bookmarkEnd w:id="12"/>
     </w:p>
     <w:p>
       <w:r>
@@ -2378,115 +2368,112 @@
           <w:numId w:val="42"/>
         </w:numPr>
       </w:pPr>
-      <w:bookmarkStart w:id="13" w:name="_Toc525815513"/>
+      <w:bookmarkStart w:id="12" w:name="_Toc525815513"/>
       <w:r>
         <w:lastRenderedPageBreak/>
-        <w:t xml:space="preserve">Unit-Test bei der </w:t>
-      </w:r>
-      <w:r>
-        <w:t>Qualitätssicherung</w:t>
+        <w:t>Unit-Test bei der Qualitätssicherung</w:t>
+      </w:r>
+      <w:bookmarkEnd w:id="12"/>
+    </w:p>
+    <w:p>
+      <w:r>
+        <w:t xml:space="preserve">Es wird geprüft, ob die Unit-Tests eine ausreichende Testabdeckung liefern. </w:t>
+      </w:r>
+      <w:r>
+        <w:t>Sofern die Testabdeckung zu gering ist, erfolgt wahlweise ein Auftrag an den Entwickler zur Erstellung weiterer Tests oder die direkte Erstellung weiterer Tests im Rahmen der Qualitätssicherung-</w:t>
+      </w:r>
+    </w:p>
+    <w:p>
+      <w:pPr>
+        <w:pStyle w:val="berschrift1"/>
+      </w:pPr>
+      <w:bookmarkStart w:id="13" w:name="_Toc525815514"/>
+      <w:r>
+        <w:t>Mögliche Angriffsvektoren und deren Abwehr</w:t>
       </w:r>
       <w:bookmarkEnd w:id="13"/>
     </w:p>
     <w:p>
       <w:r>
-        <w:t xml:space="preserve">Es wird geprüft, ob die Unit-Tests eine ausreichende Testabdeckung liefern. </w:t>
-      </w:r>
-      <w:r>
-        <w:t>Sofern die Testabdeckung zu gering ist, erfolgt wahlweise ein Auftrag an den Entwickler zur Erstellung weiterer Tests oder die direkte Erstellung weiterer Tests im Rahmen der Qualitätssicherung-</w:t>
-      </w:r>
-    </w:p>
-    <w:p>
-      <w:pPr>
-        <w:pStyle w:val="berschrift1"/>
-      </w:pPr>
-      <w:bookmarkStart w:id="14" w:name="_Toc525815514"/>
-      <w:r>
-        <w:t>Mögliche Angriffsvektoren und deren Abwehr</w:t>
+        <w:t xml:space="preserve">Bereits im Rahmen früher Überlegungen wurde festgelegt, keine Daten in der DMZ zu speichern und auch keinen direkten Zugriff aus der DMZ auf die Datenbank zu erlauben. </w:t>
+      </w:r>
+      <w:r>
+        <w:t xml:space="preserve">Dem System ist in der DMZ ein HTTP-Server vorgeschaltet, welcher gleichzeitig der Lastverteilung dient und Anfragen an das Datenportal auf einen von mehreren Applikationsservern weiterleitet. </w:t>
+      </w:r>
+      <w:r>
+        <w:t xml:space="preserve">Der Zugriff auf die Daten erfolgt über einen </w:t>
+      </w:r>
+      <w:r>
+        <w:t>dieser</w:t>
+      </w:r>
+      <w:r>
+        <w:t xml:space="preserve"> Applikationsserver, </w:t>
+      </w:r>
+      <w:r>
+        <w:t>welche im InEK-Netz beheimatet sind</w:t>
+      </w:r>
+      <w:r>
+        <w:t>.</w:t>
+      </w:r>
+    </w:p>
+    <w:p>
+      <w:r>
+        <w:t xml:space="preserve"> </w:t>
+      </w:r>
+    </w:p>
+    <w:p>
+      <w:r>
+        <w:t>Die Kommunikation mit dem Anwender erfolgt über einen verschlüsselten Kanal (HTTPS).</w:t>
+      </w:r>
+      <w:r>
+        <w:t xml:space="preserve"> Anfragen, die nicht für das Datenportal bestimmt sind, werden vom HTTP-Server nicht an die Applikation weitergeleitet. Anfragen im ungesicherten Protokoll werden auf das gesicherte Protokoll weitergeleitet. Nur mit diesem ist eine Nutzung des Datenportals möglich.</w:t>
+      </w:r>
+    </w:p>
+    <w:p/>
+    <w:p>
+      <w:r>
+        <w:t>Dies vorausgeschickt, erfolgen hier weitere Überlegungen zu möglichen Angriffsvektoren sowie deren Abwehr.</w:t>
+      </w:r>
+    </w:p>
+    <w:p/>
+    <w:p>
+      <w:r>
+        <w:t xml:space="preserve">Im Folgenden werden mögliche Angriffsvektoren gelistet. Daraus abgeleitet werden Maßnahmen, die entweder innerhalb oder außerhalb des </w:t>
+      </w:r>
+      <w:r>
+        <w:t>Datenp</w:t>
+      </w:r>
+      <w:r>
+        <w:t>ortals erfolgen. Soweit die Maßnahmen nicht innerhalb de</w:t>
+      </w:r>
+      <w:r>
+        <w:t>s Datenportals</w:t>
+      </w:r>
+      <w:r>
+        <w:t xml:space="preserve"> erfolgen, sind sie hier im Wesentlichen nur kurz erwähnt</w:t>
+      </w:r>
+      <w:r>
+        <w:t xml:space="preserve"> und werden durch die Administration umgesetzt</w:t>
+      </w:r>
+      <w:r>
+        <w:t>.</w:t>
+      </w:r>
+      <w:r>
+        <w:t xml:space="preserve"> </w:t>
+      </w:r>
+      <w:r>
+        <w:t>Maßnahmen innerhalb der Applikation haben dagegen direkten Einfluss auf die Programmentwicklung.</w:t>
+      </w:r>
+    </w:p>
+    <w:p>
+      <w:pPr>
+        <w:pStyle w:val="berschrift2"/>
+      </w:pPr>
+      <w:bookmarkStart w:id="14" w:name="_Toc525815515"/>
+      <w:r>
+        <w:t>Unberechtigter Zugriff auf den HTTP-Server (DMZ)</w:t>
       </w:r>
       <w:bookmarkEnd w:id="14"/>
-    </w:p>
-    <w:p>
-      <w:r>
-        <w:t xml:space="preserve">Bereits im Rahmen früher Überlegungen wurde festgelegt, keine Daten in der DMZ zu speichern und auch keinen direkten Zugriff aus der DMZ auf die Datenbank zu erlauben. </w:t>
-      </w:r>
-      <w:r>
-        <w:t xml:space="preserve">Dem System ist in der DMZ ein HTTP-Server vorgeschaltet, welcher gleichzeitig der Lastverteilung dient und Anfragen an das Datenportal auf einen von mehreren Applikationsservern weiterleitet. </w:t>
-      </w:r>
-      <w:r>
-        <w:t xml:space="preserve">Der Zugriff auf die Daten erfolgt über einen </w:t>
-      </w:r>
-      <w:r>
-        <w:t>dieser</w:t>
-      </w:r>
-      <w:r>
-        <w:t xml:space="preserve"> Applikationsserver, </w:t>
-      </w:r>
-      <w:r>
-        <w:t>welche im InEK-Netz beheimatet sind</w:t>
-      </w:r>
-      <w:r>
-        <w:t>.</w:t>
-      </w:r>
-    </w:p>
-    <w:p>
-      <w:r>
-        <w:t xml:space="preserve"> </w:t>
-      </w:r>
-    </w:p>
-    <w:p>
-      <w:r>
-        <w:t>Die Kommunikation mit dem Anwender erfolgt über einen verschlüsselten Kanal (HTTPS).</w:t>
-      </w:r>
-      <w:r>
-        <w:t xml:space="preserve"> Anfragen, die nicht für das Datenportal bestimmt sind, werden vom HTTP-Server nicht an die Applikation weitergeleitet. Anfragen im ungesicherten Protokoll werden auf das gesicherte Protokoll weitergeleitet. Nur mit diesem ist eine Nutzung des Datenportals möglich.</w:t>
-      </w:r>
-    </w:p>
-    <w:p/>
-    <w:p>
-      <w:r>
-        <w:t>Dies vorausgeschickt, erfolgen hier weitere Überlegungen zu möglichen Angriffsvektoren sowie deren Abwehr.</w:t>
-      </w:r>
-    </w:p>
-    <w:p/>
-    <w:p>
-      <w:r>
-        <w:t xml:space="preserve">Im Folgenden werden mögliche Angriffsvektoren gelistet. Daraus abgeleitet werden Maßnahmen, die entweder innerhalb oder außerhalb des </w:t>
-      </w:r>
-      <w:r>
-        <w:t>Datenp</w:t>
-      </w:r>
-      <w:r>
-        <w:t>ortals erfolgen. Soweit die Maßnahmen nicht innerhalb de</w:t>
-      </w:r>
-      <w:r>
-        <w:t>s Datenportals</w:t>
-      </w:r>
-      <w:r>
-        <w:t xml:space="preserve"> erfolgen, sind sie hier im Wesentlichen nur kurz erwähnt</w:t>
-      </w:r>
-      <w:r>
-        <w:t xml:space="preserve"> und werden durch die Administration umgesetzt</w:t>
-      </w:r>
-      <w:r>
-        <w:t>.</w:t>
-      </w:r>
-      <w:r>
-        <w:t xml:space="preserve"> </w:t>
-      </w:r>
-      <w:r>
-        <w:t>Maßnahmen innerhalb der Applikation haben dagegen direkten Einfluss auf die Programmentwicklung.</w:t>
-      </w:r>
-    </w:p>
-    <w:p>
-      <w:pPr>
-        <w:pStyle w:val="berschrift2"/>
-      </w:pPr>
-      <w:bookmarkStart w:id="15" w:name="_Toc525815515"/>
-      <w:r>
-        <w:t>Unberechtigter Zugriff auf den HTTP-Server (DMZ)</w:t>
-      </w:r>
-      <w:bookmarkEnd w:id="15"/>
     </w:p>
     <w:p>
       <w:r>
@@ -2624,130 +2611,130 @@
       <w:pPr>
         <w:pStyle w:val="berschrift2"/>
       </w:pPr>
-      <w:bookmarkStart w:id="16" w:name="_Toc525815516"/>
+      <w:bookmarkStart w:id="15" w:name="_Toc525815516"/>
       <w:r>
         <w:lastRenderedPageBreak/>
         <w:t>Direktzugriff auf die Datenbank</w:t>
       </w:r>
+      <w:bookmarkEnd w:id="15"/>
+    </w:p>
+    <w:p>
+      <w:r>
+        <w:t>Innerhalb des InEK-Netzes ist ein direkter Zugriff auf die Datenbank möglich. Dies ist erforderlich, damit die berechtigten Personen vernünftig mit diesen Daten arbeiten können</w:t>
+      </w:r>
+      <w:r>
+        <w:t>, z.B. im Rahmen einer Überwachung des Regelbetriebs oder zur Beantwortung spezieller Anfragen seitens der Anwender</w:t>
+      </w:r>
+      <w:r>
+        <w:t>.</w:t>
+      </w:r>
+      <w:r>
+        <w:t xml:space="preserve"> </w:t>
+      </w:r>
+      <w:r>
+        <w:t xml:space="preserve">Da ein solcher Zugriff am </w:t>
+      </w:r>
+      <w:r>
+        <w:t>Datenp</w:t>
+      </w:r>
+      <w:r>
+        <w:t>ortal vorbei erfolgt, liegt dieser nicht im Fokus der Programmentwicklung und damit außerhalb dieses Dokuments</w:t>
+      </w:r>
+    </w:p>
+    <w:p/>
+    <w:p>
+      <w:r>
+        <w:t xml:space="preserve">Es gelten die gleichen Schutzmaßnahmen wie für alle anderen Datenbanken: </w:t>
+      </w:r>
+    </w:p>
+    <w:p>
+      <w:r>
+        <w:t>Durch geeignete, von der Systemadministration festzulegende Maßnahmen, wird verhindert, dass Unberechtigte in das InEK-Netz eindringen oder sonst wie Zugriff auf die Daten (z.B. via Datensicherung) erhalten.</w:t>
+      </w:r>
+      <w:r>
+        <w:t xml:space="preserve"> </w:t>
+      </w:r>
+    </w:p>
+    <w:p>
+      <w:r>
+        <w:t>Für den Zugriff auf die Daten durch den Applikationsserver sowie berechtigte Personen werden nur die minimal erforderlichen Rechte vergeben.</w:t>
+      </w:r>
+    </w:p>
+    <w:p>
+      <w:pPr>
+        <w:pStyle w:val="berschrift2"/>
+      </w:pPr>
+      <w:bookmarkStart w:id="16" w:name="_Toc525815517"/>
+      <w:proofErr w:type="spellStart"/>
+      <w:r>
+        <w:t>Denial</w:t>
+      </w:r>
+      <w:proofErr w:type="spellEnd"/>
+      <w:r>
+        <w:t xml:space="preserve"> </w:t>
+      </w:r>
+      <w:proofErr w:type="spellStart"/>
+      <w:r>
+        <w:t>of</w:t>
+      </w:r>
+      <w:proofErr w:type="spellEnd"/>
+      <w:r>
+        <w:t xml:space="preserve"> Service (</w:t>
+      </w:r>
+      <w:proofErr w:type="spellStart"/>
+      <w:r>
+        <w:t>DoS</w:t>
+      </w:r>
+      <w:proofErr w:type="spellEnd"/>
+      <w:r>
+        <w:t>)</w:t>
+      </w:r>
       <w:bookmarkEnd w:id="16"/>
     </w:p>
     <w:p>
       <w:r>
-        <w:t>Innerhalb des InEK-Netzes ist ein direkter Zugriff auf die Datenbank möglich. Dies ist erforderlich, damit die berechtigten Personen vernünftig mit diesen Daten arbeiten können</w:t>
-      </w:r>
-      <w:r>
-        <w:t>, z.B. im Rahmen einer Überwachung des Regelbetriebs oder zur Beantwortung spezieller Anfragen seitens der Anwender</w:t>
-      </w:r>
-      <w:r>
-        <w:t>.</w:t>
-      </w:r>
-      <w:r>
-        <w:t xml:space="preserve"> </w:t>
-      </w:r>
-      <w:r>
-        <w:t xml:space="preserve">Da ein solcher Zugriff am </w:t>
-      </w:r>
-      <w:r>
-        <w:t>Datenp</w:t>
-      </w:r>
-      <w:r>
-        <w:t>ortal vorbei erfolgt, liegt dieser nicht im Fokus der Programmentwicklung und damit außerhalb dieses Dokuments</w:t>
+        <w:t>Bei diesem Angriff wird versucht, den Server durch eine hohe Anzahl von Zugriffen in einen betriebsunfähigen Zustand zu versetzen. Es handelt sich vornehmlich um einen Angriff auf den Server selbst und weniger auf die Applikation. Der vorgeschaltete HTTP-Server wird seitens der Administration entsprechend dem Stand der Technik geschützt.</w:t>
       </w:r>
     </w:p>
     <w:p/>
     <w:p>
       <w:r>
-        <w:t xml:space="preserve">Es gelten die gleichen Schutzmaßnahmen wie für alle anderen Datenbanken: </w:t>
-      </w:r>
-    </w:p>
-    <w:p>
-      <w:r>
-        <w:t>Durch geeignete, von der Systemadministration festzulegende Maßnahmen, wird verhindert, dass Unberechtigte in das InEK-Netz eindringen oder sonst wie Zugriff auf die Daten (z.B. via Datensicherung) erhalten.</w:t>
-      </w:r>
-      <w:r>
-        <w:t xml:space="preserve"> </w:t>
-      </w:r>
-    </w:p>
-    <w:p>
-      <w:r>
-        <w:t>Für den Zugriff auf die Daten durch den Applikationsserver sowie berechtigte Personen werden nur die minimal erforderlichen Rechte vergeben.</w:t>
+        <w:t xml:space="preserve">Innerhalb der Applikation ist ein verstärkter Zugriff nicht im Sinne eines </w:t>
+      </w:r>
+      <w:proofErr w:type="spellStart"/>
+      <w:r>
+        <w:t>DoS</w:t>
+      </w:r>
+      <w:proofErr w:type="spellEnd"/>
+      <w:r>
+        <w:t xml:space="preserve">, sondern zum Austesten von Logins denkbar. Dies ist </w:t>
+      </w:r>
+      <w:r>
+        <w:t xml:space="preserve">weiter oben </w:t>
+      </w:r>
+      <w:r>
+        <w:t>in "Unberechtig</w:t>
+      </w:r>
+      <w:r>
+        <w:t>ter Zugriff auf den HTTP-S</w:t>
+      </w:r>
+      <w:r>
+        <w:t>erver (DMZ)" beschrieben.</w:t>
       </w:r>
     </w:p>
     <w:p>
       <w:pPr>
         <w:pStyle w:val="berschrift2"/>
       </w:pPr>
-      <w:bookmarkStart w:id="17" w:name="_Toc525815517"/>
+      <w:bookmarkStart w:id="17" w:name="_Toc525815518"/>
+      <w:r>
+        <w:t>SQL-</w:t>
+      </w:r>
       <w:proofErr w:type="spellStart"/>
       <w:r>
-        <w:t>Denial</w:t>
-      </w:r>
-      <w:proofErr w:type="spellEnd"/>
-      <w:r>
-        <w:t xml:space="preserve"> </w:t>
-      </w:r>
-      <w:proofErr w:type="spellStart"/>
-      <w:r>
-        <w:t>of</w:t>
-      </w:r>
-      <w:proofErr w:type="spellEnd"/>
-      <w:r>
-        <w:t xml:space="preserve"> Service (</w:t>
-      </w:r>
-      <w:proofErr w:type="spellStart"/>
-      <w:r>
-        <w:t>DoS</w:t>
-      </w:r>
-      <w:proofErr w:type="spellEnd"/>
-      <w:r>
-        <w:t>)</w:t>
+        <w:t>Injection</w:t>
       </w:r>
       <w:bookmarkEnd w:id="17"/>
-    </w:p>
-    <w:p>
-      <w:r>
-        <w:t>Bei diesem Angriff wird versucht, den Server durch eine hohe Anzahl von Zugriffen in einen betriebsunfähigen Zustand zu versetzen. Es handelt sich vornehmlich um einen Angriff auf den Server selbst und weniger auf die Applikation. Der vorgeschaltete HTTP-Server wird seitens der Administration entsprechend dem Stand der Technik geschützt.</w:t>
-      </w:r>
-    </w:p>
-    <w:p/>
-    <w:p>
-      <w:r>
-        <w:t xml:space="preserve">Innerhalb der Applikation ist ein verstärkter Zugriff nicht im Sinne eines </w:t>
-      </w:r>
-      <w:proofErr w:type="spellStart"/>
-      <w:r>
-        <w:t>DoS</w:t>
-      </w:r>
-      <w:proofErr w:type="spellEnd"/>
-      <w:r>
-        <w:t xml:space="preserve">, sondern zum Austesten von Logins denkbar. Dies ist </w:t>
-      </w:r>
-      <w:r>
-        <w:t xml:space="preserve">weiter oben </w:t>
-      </w:r>
-      <w:r>
-        <w:t>in "Unberechtig</w:t>
-      </w:r>
-      <w:r>
-        <w:t>ter Zugriff auf den HTTP-S</w:t>
-      </w:r>
-      <w:r>
-        <w:t>erver (DMZ)" beschrieben.</w:t>
-      </w:r>
-    </w:p>
-    <w:p>
-      <w:pPr>
-        <w:pStyle w:val="berschrift2"/>
-      </w:pPr>
-      <w:bookmarkStart w:id="18" w:name="_Toc525815518"/>
-      <w:r>
-        <w:t>SQL-</w:t>
-      </w:r>
-      <w:proofErr w:type="spellStart"/>
-      <w:r>
-        <w:t>Injection</w:t>
-      </w:r>
-      <w:bookmarkEnd w:id="18"/>
       <w:proofErr w:type="spellEnd"/>
     </w:p>
     <w:p>
@@ -3008,7 +2995,7 @@
       <w:pPr>
         <w:pStyle w:val="berschrift2"/>
       </w:pPr>
-      <w:bookmarkStart w:id="19" w:name="_Toc525815519"/>
+      <w:bookmarkStart w:id="18" w:name="_Toc525815519"/>
       <w:r>
         <w:t xml:space="preserve">HTTP und sonstige </w:t>
       </w:r>
@@ -3016,7 +3003,7 @@
       <w:r>
         <w:t>Injection</w:t>
       </w:r>
-      <w:bookmarkEnd w:id="19"/>
+      <w:bookmarkEnd w:id="18"/>
       <w:proofErr w:type="spellEnd"/>
     </w:p>
     <w:p>
@@ -3154,156 +3141,153 @@
       <w:pPr>
         <w:pStyle w:val="berschrift2"/>
       </w:pPr>
-      <w:bookmarkStart w:id="20" w:name="_Toc525815520"/>
+      <w:bookmarkStart w:id="19" w:name="_Toc525815520"/>
       <w:r>
         <w:t>Cross-Site Scripting und weitere Angriffe</w:t>
       </w:r>
+      <w:bookmarkEnd w:id="19"/>
+    </w:p>
+    <w:p>
+      <w:r>
+        <w:t>Bekannte Angriffsvektoren wie Cross-Site Scripting werden bereits durch das verwendete Web-Framework adressiert und entsprechend dem Stand der Technik abgewehrt, so dass hier keine besonderen Maßnahmen im Rahmen der Programmentwicklung erforderlich sind.</w:t>
+      </w:r>
+    </w:p>
+    <w:p>
+      <w:pPr>
+        <w:pStyle w:val="berschrift2"/>
+      </w:pPr>
+      <w:bookmarkStart w:id="20" w:name="_Toc525815521"/>
+      <w:r>
+        <w:t>Unautorisierter bzw. direkter Aufruf einzelner Seiten</w:t>
+      </w:r>
       <w:bookmarkEnd w:id="20"/>
     </w:p>
     <w:p>
       <w:r>
-        <w:t>Bekannte Angriffsvektoren wie Cross-Site Scripting werden bereits durch das verwendete Web-Framework adressiert und entsprechend dem Stand der Technik abgewehrt, so dass hier keine besonderen Maßnahmen im Rahmen der Programmentwicklung erforderlich sind.</w:t>
+        <w:t xml:space="preserve">Beim Datenportal und somit auch um die Formulare der </w:t>
+      </w:r>
+      <w:proofErr w:type="spellStart"/>
+      <w:r>
+        <w:t>PpUGV</w:t>
+      </w:r>
+      <w:proofErr w:type="spellEnd"/>
+      <w:r>
+        <w:t xml:space="preserve"> handelt es sich um eine Web-Applikation. Hierfür werden über einen Web-Browser einzelne „Seiten“ (URL) aufgerufen. Ohne ein vorheriges Login ist eine Nutzung der Applikation (mit Ausnahme öffentlicher Seiten wie Registrierung und Login)</w:t>
+      </w:r>
+      <w:r>
+        <w:t xml:space="preserve"> nicht zulässig.</w:t>
+      </w:r>
+    </w:p>
+    <w:p/>
+    <w:p>
+      <w:r>
+        <w:t>Ruft ein Anwender versehentlich (oder Angreifer absichtlich) eine Seite ohne vorheriges Login auf, so erfolgt eine automatische Umleitung auf den Login-Dialog; eine nicht autorisierte Nutzung wird somit unterbunden.</w:t>
+      </w:r>
+    </w:p>
+    <w:p/>
+    <w:p>
+      <w:r>
+        <w:t xml:space="preserve">Im Rahmen der Qualitätssicherung wird versucht, die Formulare der </w:t>
+      </w:r>
+      <w:proofErr w:type="spellStart"/>
+      <w:r>
+        <w:t>PpUGV</w:t>
+      </w:r>
+      <w:proofErr w:type="spellEnd"/>
+      <w:r>
+        <w:t xml:space="preserve"> ohne Anmeldung direkt aufzurufen. Erwartet wird bei jedem dieser Versuche die Umleitung auf den Login-Dialog.</w:t>
       </w:r>
     </w:p>
     <w:p>
       <w:pPr>
         <w:pStyle w:val="berschrift2"/>
       </w:pPr>
-      <w:bookmarkStart w:id="21" w:name="_Toc525815521"/>
-      <w:r>
-        <w:t>Unautorisierter bzw. direkter Aufruf einzelner Seiten</w:t>
+      <w:bookmarkStart w:id="21" w:name="_Toc525815522"/>
+      <w:proofErr w:type="spellStart"/>
+      <w:r>
+        <w:t>Vulnerabilit</w:t>
+      </w:r>
+      <w:r>
+        <w:t>y</w:t>
+      </w:r>
+      <w:proofErr w:type="spellEnd"/>
+      <w:r>
+        <w:t xml:space="preserve"> Scan</w:t>
       </w:r>
       <w:bookmarkEnd w:id="21"/>
     </w:p>
     <w:p>
       <w:r>
-        <w:t xml:space="preserve">Beim Datenportal und somit auch um die Formulare der </w:t>
+        <w:t>Im Rahmen der Qualitätssicherung werden toolgestützt automatisierte Scans durchgeführt. Die Tools sind in der Lage, die meisten der aufgeführten Angriffsvektoren durchzuführen und das Ergebnis zu dokumentieren.</w:t>
+      </w:r>
+    </w:p>
+    <w:p>
+      <w:pPr>
+        <w:pStyle w:val="berschrift1"/>
+      </w:pPr>
+      <w:bookmarkStart w:id="22" w:name="_Toc525815523"/>
+      <w:r>
+        <w:t xml:space="preserve">Look </w:t>
       </w:r>
       <w:proofErr w:type="spellStart"/>
       <w:r>
+        <w:t>and</w:t>
+      </w:r>
+      <w:proofErr w:type="spellEnd"/>
+      <w:r>
+        <w:t xml:space="preserve"> </w:t>
+      </w:r>
+      <w:proofErr w:type="spellStart"/>
+      <w:r>
+        <w:t>Feel</w:t>
+      </w:r>
+      <w:bookmarkEnd w:id="22"/>
+      <w:proofErr w:type="spellEnd"/>
+    </w:p>
+    <w:p>
+      <w:r>
+        <w:t xml:space="preserve">Auch wenn die Funktionen entsprechend </w:t>
+      </w:r>
+      <w:proofErr w:type="spellStart"/>
+      <w:r>
         <w:t>PpUGV</w:t>
       </w:r>
       <w:proofErr w:type="spellEnd"/>
       <w:r>
-        <w:t xml:space="preserve"> handelt es sich um eine Web-Applikation. Hierfür werden über einen Web-Browser einzelne „Seiten“ (URL) aufgerufen. Ohne ein vorheriges Login ist eine Nutzung der Applikation (mit Ausnahme öffentlicher Seiten wie Registrierung und Login)</w:t>
-      </w:r>
-      <w:r>
-        <w:t xml:space="preserve"> nicht zulässig.</w:t>
+        <w:t xml:space="preserve"> technisch in die Infrastruktur des Datenportals eingebunden sind, handelt es sich um eine eigenständige Applikation, welche nach dem Login per einfachem Klick aufgerufen wird. Als solche ist sie optisch vom restlichen Portal derart abzugrenzen, dass ein Anwender in weiten Teilen das bekannte Look </w:t>
+      </w:r>
+      <w:proofErr w:type="spellStart"/>
+      <w:r>
+        <w:t>and</w:t>
+      </w:r>
+      <w:proofErr w:type="spellEnd"/>
+      <w:r>
+        <w:t xml:space="preserve"> </w:t>
+      </w:r>
+      <w:proofErr w:type="spellStart"/>
+      <w:r>
+        <w:t>Feel</w:t>
+      </w:r>
+      <w:proofErr w:type="spellEnd"/>
+      <w:r>
+        <w:t xml:space="preserve"> wiederfindet, die Applikation gleichzeitig direkt erkannt wird, beispielsweise durch eine andere Farbgestaltung.</w:t>
       </w:r>
     </w:p>
     <w:p/>
     <w:p>
       <w:r>
-        <w:t>Ruft ein Anwender versehentlich (oder Angreifer absichtlich) eine Seite ohne vorheriges Login auf, so erfolgt eine automatische Umleitung auf den Login-Dialog; eine nicht autorisierte Nutzung wird somit unterbunden.</w:t>
-      </w:r>
-    </w:p>
-    <w:p/>
-    <w:p>
-      <w:r>
-        <w:t xml:space="preserve">Im Rahmen der Qualitätssicherung wird versucht, die </w:t>
-      </w:r>
-      <w:r>
-        <w:t xml:space="preserve">Formulare der </w:t>
-      </w:r>
-      <w:proofErr w:type="spellStart"/>
-      <w:r>
-        <w:t>PpUGV</w:t>
-      </w:r>
-      <w:proofErr w:type="spellEnd"/>
-      <w:r>
-        <w:t xml:space="preserve"> ohne Anmeldung direkt aufzurufen. Erwartet wird bei jedem dieser Versuche die Umleitung auf den Login-Dialog.</w:t>
-      </w:r>
-    </w:p>
-    <w:p>
-      <w:pPr>
-        <w:pStyle w:val="berschrift2"/>
-      </w:pPr>
-      <w:bookmarkStart w:id="22" w:name="_Toc525815522"/>
-      <w:proofErr w:type="spellStart"/>
-      <w:r>
-        <w:t>Vulnerabilit</w:t>
-      </w:r>
-      <w:r>
-        <w:t>y</w:t>
-      </w:r>
-      <w:proofErr w:type="spellEnd"/>
-      <w:r>
-        <w:t xml:space="preserve"> Scan</w:t>
-      </w:r>
-      <w:bookmarkEnd w:id="22"/>
-    </w:p>
-    <w:p>
-      <w:r>
-        <w:t>Im Rahmen der Qualitätssicherung werden toolgestützt automatisierte Scans durchgeführt. Die Tools sind in der Lage, die meisten der aufgeführten Angriffsvektoren durchzuführen und das Ergebnis zu dokumentieren.</w:t>
+        <w:t>Es muss unmittelbar erkennbar sein, dass das InEK die Erfassung im Auftrag des BMG durchführt.</w:t>
       </w:r>
     </w:p>
     <w:p>
       <w:pPr>
         <w:pStyle w:val="berschrift1"/>
       </w:pPr>
-      <w:bookmarkStart w:id="23" w:name="_Toc525815523"/>
-      <w:r>
-        <w:t xml:space="preserve">Look </w:t>
-      </w:r>
-      <w:proofErr w:type="spellStart"/>
-      <w:r>
-        <w:t>and</w:t>
-      </w:r>
-      <w:proofErr w:type="spellEnd"/>
-      <w:r>
-        <w:t xml:space="preserve"> </w:t>
-      </w:r>
-      <w:proofErr w:type="spellStart"/>
-      <w:r>
-        <w:t>Feel</w:t>
+      <w:bookmarkStart w:id="23" w:name="_Toc525815524"/>
+      <w:r>
+        <w:t>Termine</w:t>
       </w:r>
       <w:bookmarkEnd w:id="23"/>
-      <w:proofErr w:type="spellEnd"/>
-    </w:p>
-    <w:p>
-      <w:r>
-        <w:t xml:space="preserve">Auch wenn die Funktionen entsprechend </w:t>
-      </w:r>
-      <w:proofErr w:type="spellStart"/>
-      <w:r>
-        <w:t>PpUGV</w:t>
-      </w:r>
-      <w:proofErr w:type="spellEnd"/>
-      <w:r>
-        <w:t xml:space="preserve"> technisch in die Infrastruktur des Datenportals eingebunden sind, handelt es sich um eine eigenständige Applikation, welche nach dem Login per einfachem Klick aufgerufen wird. Als solche ist sie optisch vom restlichen Portal derart abzugrenzen, dass ein Anwender in weiten Teilen das bekannte Look </w:t>
-      </w:r>
-      <w:proofErr w:type="spellStart"/>
-      <w:r>
-        <w:t>and</w:t>
-      </w:r>
-      <w:proofErr w:type="spellEnd"/>
-      <w:r>
-        <w:t xml:space="preserve"> </w:t>
-      </w:r>
-      <w:proofErr w:type="spellStart"/>
-      <w:r>
-        <w:t>Feel</w:t>
-      </w:r>
-      <w:proofErr w:type="spellEnd"/>
-      <w:r>
-        <w:t xml:space="preserve"> wiederfindet, die Applikation gleichzeitig direkt erkannt wird, beispielsweise durch eine andere Farbgestaltung.</w:t>
-      </w:r>
-    </w:p>
-    <w:p/>
-    <w:p>
-      <w:r>
-        <w:t>Es muss unmittelbar erkennbar sein, dass das InEK die Erfassung im Auftrag des BMG durchführt.</w:t>
-      </w:r>
-    </w:p>
-    <w:p>
-      <w:pPr>
-        <w:pStyle w:val="berschrift1"/>
-      </w:pPr>
-      <w:bookmarkStart w:id="24" w:name="_Toc525815524"/>
-      <w:r>
-        <w:t>Termine</w:t>
-      </w:r>
-      <w:bookmarkEnd w:id="24"/>
     </w:p>
     <w:p>
       <w:r>
@@ -3371,6 +3355,194 @@
       <w:proofErr w:type="spellEnd"/>
       <w:r>
         <w:t>-Formulare</w:t>
+      </w:r>
+    </w:p>
+    <w:p/>
+    <w:p>
+      <w:pPr>
+        <w:pStyle w:val="berschrift1"/>
+      </w:pPr>
+      <w:r>
+        <w:t>Prüf</w:t>
+      </w:r>
+      <w:r>
+        <w:t>-E</w:t>
+      </w:r>
+      <w:r>
+        <w:t>rgebnisse</w:t>
+      </w:r>
+    </w:p>
+    <w:p>
+      <w:pPr>
+        <w:pStyle w:val="berschrift2"/>
+      </w:pPr>
+      <w:r>
+        <w:t>SQL-</w:t>
+      </w:r>
+      <w:proofErr w:type="spellStart"/>
+      <w:r>
+        <w:t>Injection</w:t>
+      </w:r>
+      <w:proofErr w:type="spellEnd"/>
+    </w:p>
+    <w:p>
+      <w:r>
+        <w:t xml:space="preserve">Entsprechend statischer Codeanalyse </w:t>
+      </w:r>
+      <w:r>
+        <w:t xml:space="preserve">der </w:t>
+      </w:r>
+      <w:proofErr w:type="spellStart"/>
+      <w:r>
+        <w:t>PpUGV</w:t>
+      </w:r>
+      <w:proofErr w:type="spellEnd"/>
+      <w:r>
+        <w:t xml:space="preserve">-Datenzugriffe </w:t>
+      </w:r>
+      <w:r>
+        <w:t xml:space="preserve">(Stand 09.10.18) gibt </w:t>
+      </w:r>
+      <w:r>
+        <w:t>es drei Arten von Datenbankzugriffen</w:t>
+      </w:r>
+      <w:r>
+        <w:t xml:space="preserve">, alle unter Verwaltung von JPA (Java </w:t>
+      </w:r>
+      <w:proofErr w:type="spellStart"/>
+      <w:r>
+        <w:t>Persistence</w:t>
+      </w:r>
+      <w:proofErr w:type="spellEnd"/>
+      <w:r>
+        <w:t xml:space="preserve"> API):</w:t>
+      </w:r>
+    </w:p>
+    <w:p/>
+    <w:p>
+      <w:pPr>
+        <w:pStyle w:val="Listenabsatz"/>
+        <w:numPr>
+          <w:ilvl w:val="0"/>
+          <w:numId w:val="45"/>
+        </w:numPr>
+      </w:pPr>
+      <w:r>
+        <w:t>Direktes Mapping der Datenobjekte via JPA</w:t>
+      </w:r>
+    </w:p>
+    <w:p>
+      <w:pPr>
+        <w:pStyle w:val="Listenabsatz"/>
+        <w:numPr>
+          <w:ilvl w:val="0"/>
+          <w:numId w:val="45"/>
+        </w:numPr>
+      </w:pPr>
+      <w:r>
+        <w:t>Abfragen mittels JPQL (</w:t>
+      </w:r>
+      <w:r>
+        <w:t xml:space="preserve">Java </w:t>
+      </w:r>
+      <w:proofErr w:type="spellStart"/>
+      <w:r>
+        <w:t>Persistence</w:t>
+      </w:r>
+      <w:proofErr w:type="spellEnd"/>
+      <w:r>
+        <w:t xml:space="preserve"> Query Language</w:t>
+      </w:r>
+      <w:r>
+        <w:t>)</w:t>
+      </w:r>
+    </w:p>
+    <w:p>
+      <w:pPr>
+        <w:pStyle w:val="Listenabsatz"/>
+        <w:numPr>
+          <w:ilvl w:val="0"/>
+          <w:numId w:val="45"/>
+        </w:numPr>
+        <w:rPr>
+          <w:lang w:val="en-GB"/>
+        </w:rPr>
+      </w:pPr>
+      <w:proofErr w:type="spellStart"/>
+      <w:r>
+        <w:rPr>
+          <w:lang w:val="en-GB"/>
+        </w:rPr>
+        <w:t>Abfragen</w:t>
+      </w:r>
+      <w:proofErr w:type="spellEnd"/>
+      <w:r>
+        <w:rPr>
+          <w:lang w:val="en-GB"/>
+        </w:rPr>
+        <w:t xml:space="preserve"> </w:t>
+      </w:r>
+      <w:proofErr w:type="spellStart"/>
+      <w:r>
+        <w:rPr>
+          <w:lang w:val="en-GB"/>
+        </w:rPr>
+        <w:t>mittels</w:t>
+      </w:r>
+      <w:proofErr w:type="spellEnd"/>
+      <w:r>
+        <w:rPr>
+          <w:lang w:val="en-GB"/>
+        </w:rPr>
+        <w:t xml:space="preserve"> SQL (Structured Query Languages)</w:t>
+      </w:r>
+    </w:p>
+    <w:p>
+      <w:r>
+        <w:t>Das direkte Mapping (1.) ist in Bezug auf SQL-Injektion u</w:t>
+      </w:r>
+      <w:r>
+        <w:t>nkritisch.</w:t>
+      </w:r>
+    </w:p>
+    <w:p/>
+    <w:p>
+      <w:r>
+        <w:t>JPQL-Abfragen</w:t>
+      </w:r>
+      <w:r>
+        <w:t xml:space="preserve"> (2.)</w:t>
+      </w:r>
+      <w:r>
+        <w:t xml:space="preserve"> werden durch JPA</w:t>
+      </w:r>
+      <w:r>
+        <w:t xml:space="preserve"> in SQL-Anweisungen übersetzt, so dass diese mit SQL-Abfragen (3.) gemeinsam betrachtet werden können.</w:t>
+      </w:r>
+    </w:p>
+    <w:p/>
+    <w:p>
+      <w:r>
+        <w:t>Kritisch sind Funktionen, bei denen eine Zeichenkette (String) übergeben und in die SQL-Abfrage eingebaut wird, den der Anwender durch seine Eingaben vorgeben kann. In einen solchen String könnten maligne SQL-Anweisungen versteckt werden.</w:t>
+      </w:r>
+    </w:p>
+    <w:p/>
+    <w:p>
+      <w:r>
+        <w:t>Derartige String-Übergaben sind nicht vorhanden. Damit ist eine SQL-</w:t>
+      </w:r>
+      <w:proofErr w:type="spellStart"/>
+      <w:r>
+        <w:t>Injection</w:t>
+      </w:r>
+      <w:proofErr w:type="spellEnd"/>
+      <w:r>
+        <w:t xml:space="preserve"> nicht m</w:t>
+      </w:r>
+      <w:bookmarkStart w:id="24" w:name="_GoBack"/>
+      <w:bookmarkEnd w:id="24"/>
+      <w:r>
+        <w:t>öglich.</w:t>
       </w:r>
     </w:p>
     <w:p>
@@ -3895,7 +4067,7 @@
         <w:sz w:val="20"/>
         <w:szCs w:val="20"/>
       </w:rPr>
-      <w:t>2</w:t>
+      <w:t>8</w:t>
     </w:r>
     <w:r>
       <w:rPr>
@@ -4180,7 +4352,7 @@
         <w:color w:val="C0C0C0"/>
         <w:szCs w:val="22"/>
       </w:rPr>
-      <w:t>Inhalt</w:t>
+      <w:t>Prüf-Ergebnisse</w:t>
     </w:r>
     <w:r>
       <w:rPr>
@@ -4497,6 +4669,92 @@
     </w:lvl>
   </w:abstractNum>
   <w:abstractNum w:abstractNumId="11" w15:restartNumberingAfterBreak="0">
+    <w:nsid w:val="0BD64D63"/>
+    <w:multiLevelType w:val="hybridMultilevel"/>
+    <w:tmpl w:val="49ACAA60"/>
+    <w:lvl w:ilvl="0" w:tplc="0407000F">
+      <w:start w:val="1"/>
+      <w:numFmt w:val="decimal"/>
+      <w:lvlText w:val="%1."/>
+      <w:lvlJc w:val="left"/>
+      <w:pPr>
+        <w:ind w:left="720" w:hanging="360"/>
+      </w:pPr>
+    </w:lvl>
+    <w:lvl w:ilvl="1" w:tplc="04070019" w:tentative="1">
+      <w:start w:val="1"/>
+      <w:numFmt w:val="lowerLetter"/>
+      <w:lvlText w:val="%2."/>
+      <w:lvlJc w:val="left"/>
+      <w:pPr>
+        <w:ind w:left="1440" w:hanging="360"/>
+      </w:pPr>
+    </w:lvl>
+    <w:lvl w:ilvl="2" w:tplc="0407001B" w:tentative="1">
+      <w:start w:val="1"/>
+      <w:numFmt w:val="lowerRoman"/>
+      <w:lvlText w:val="%3."/>
+      <w:lvlJc w:val="right"/>
+      <w:pPr>
+        <w:ind w:left="2160" w:hanging="180"/>
+      </w:pPr>
+    </w:lvl>
+    <w:lvl w:ilvl="3" w:tplc="0407000F" w:tentative="1">
+      <w:start w:val="1"/>
+      <w:numFmt w:val="decimal"/>
+      <w:lvlText w:val="%4."/>
+      <w:lvlJc w:val="left"/>
+      <w:pPr>
+        <w:ind w:left="2880" w:hanging="360"/>
+      </w:pPr>
+    </w:lvl>
+    <w:lvl w:ilvl="4" w:tplc="04070019" w:tentative="1">
+      <w:start w:val="1"/>
+      <w:numFmt w:val="lowerLetter"/>
+      <w:lvlText w:val="%5."/>
+      <w:lvlJc w:val="left"/>
+      <w:pPr>
+        <w:ind w:left="3600" w:hanging="360"/>
+      </w:pPr>
+    </w:lvl>
+    <w:lvl w:ilvl="5" w:tplc="0407001B" w:tentative="1">
+      <w:start w:val="1"/>
+      <w:numFmt w:val="lowerRoman"/>
+      <w:lvlText w:val="%6."/>
+      <w:lvlJc w:val="right"/>
+      <w:pPr>
+        <w:ind w:left="4320" w:hanging="180"/>
+      </w:pPr>
+    </w:lvl>
+    <w:lvl w:ilvl="6" w:tplc="0407000F" w:tentative="1">
+      <w:start w:val="1"/>
+      <w:numFmt w:val="decimal"/>
+      <w:lvlText w:val="%7."/>
+      <w:lvlJc w:val="left"/>
+      <w:pPr>
+        <w:ind w:left="5040" w:hanging="360"/>
+      </w:pPr>
+    </w:lvl>
+    <w:lvl w:ilvl="7" w:tplc="04070019" w:tentative="1">
+      <w:start w:val="1"/>
+      <w:numFmt w:val="lowerLetter"/>
+      <w:lvlText w:val="%8."/>
+      <w:lvlJc w:val="left"/>
+      <w:pPr>
+        <w:ind w:left="5760" w:hanging="360"/>
+      </w:pPr>
+    </w:lvl>
+    <w:lvl w:ilvl="8" w:tplc="0407001B" w:tentative="1">
+      <w:start w:val="1"/>
+      <w:numFmt w:val="lowerRoman"/>
+      <w:lvlText w:val="%9."/>
+      <w:lvlJc w:val="right"/>
+      <w:pPr>
+        <w:ind w:left="6480" w:hanging="180"/>
+      </w:pPr>
+    </w:lvl>
+  </w:abstractNum>
+  <w:abstractNum w:abstractNumId="12" w15:restartNumberingAfterBreak="0">
     <w:nsid w:val="0EFC7ECE"/>
     <w:multiLevelType w:val="hybridMultilevel"/>
     <w:tmpl w:val="DBF86344"/>
@@ -4636,7 +4894,7 @@
       </w:rPr>
     </w:lvl>
   </w:abstractNum>
-  <w:abstractNum w:abstractNumId="12" w15:restartNumberingAfterBreak="0">
+  <w:abstractNum w:abstractNumId="13" w15:restartNumberingAfterBreak="0">
     <w:nsid w:val="113B4070"/>
     <w:multiLevelType w:val="hybridMultilevel"/>
     <w:tmpl w:val="8746FC60"/>
@@ -4776,7 +5034,7 @@
       </w:rPr>
     </w:lvl>
   </w:abstractNum>
-  <w:abstractNum w:abstractNumId="13" w15:restartNumberingAfterBreak="0">
+  <w:abstractNum w:abstractNumId="14" w15:restartNumberingAfterBreak="0">
     <w:nsid w:val="24267CA1"/>
     <w:multiLevelType w:val="multilevel"/>
     <w:tmpl w:val="D2E8A0AE"/>
@@ -4889,7 +5147,7 @@
       </w:pPr>
     </w:lvl>
   </w:abstractNum>
-  <w:abstractNum w:abstractNumId="14" w15:restartNumberingAfterBreak="0">
+  <w:abstractNum w:abstractNumId="15" w15:restartNumberingAfterBreak="0">
     <w:nsid w:val="26D0294E"/>
     <w:multiLevelType w:val="hybridMultilevel"/>
     <w:tmpl w:val="91F60636"/>
@@ -5002,7 +5260,7 @@
       </w:pPr>
     </w:lvl>
   </w:abstractNum>
-  <w:abstractNum w:abstractNumId="15" w15:restartNumberingAfterBreak="0">
+  <w:abstractNum w:abstractNumId="16" w15:restartNumberingAfterBreak="0">
     <w:nsid w:val="2D5018A7"/>
     <w:multiLevelType w:val="multilevel"/>
     <w:tmpl w:val="46102698"/>
@@ -5115,7 +5373,7 @@
       </w:pPr>
     </w:lvl>
   </w:abstractNum>
-  <w:abstractNum w:abstractNumId="16" w15:restartNumberingAfterBreak="0">
+  <w:abstractNum w:abstractNumId="17" w15:restartNumberingAfterBreak="0">
     <w:nsid w:val="386004E2"/>
     <w:multiLevelType w:val="hybridMultilevel"/>
     <w:tmpl w:val="FCF630BA"/>
@@ -5255,7 +5513,7 @@
       </w:rPr>
     </w:lvl>
   </w:abstractNum>
-  <w:abstractNum w:abstractNumId="17" w15:restartNumberingAfterBreak="0">
+  <w:abstractNum w:abstractNumId="18" w15:restartNumberingAfterBreak="0">
     <w:nsid w:val="390A03A5"/>
     <w:multiLevelType w:val="hybridMultilevel"/>
     <w:tmpl w:val="018CA03A"/>
@@ -5395,7 +5653,7 @@
       </w:rPr>
     </w:lvl>
   </w:abstractNum>
-  <w:abstractNum w:abstractNumId="18" w15:restartNumberingAfterBreak="0">
+  <w:abstractNum w:abstractNumId="19" w15:restartNumberingAfterBreak="0">
     <w:nsid w:val="3F6411B4"/>
     <w:multiLevelType w:val="hybridMultilevel"/>
     <w:tmpl w:val="D778A638"/>
@@ -5535,7 +5793,7 @@
       </w:rPr>
     </w:lvl>
   </w:abstractNum>
-  <w:abstractNum w:abstractNumId="19" w15:restartNumberingAfterBreak="0">
+  <w:abstractNum w:abstractNumId="20" w15:restartNumberingAfterBreak="0">
     <w:nsid w:val="40C16DD0"/>
     <w:multiLevelType w:val="hybridMultilevel"/>
     <w:tmpl w:val="0B9E0A86"/>
@@ -5675,7 +5933,7 @@
       </w:rPr>
     </w:lvl>
   </w:abstractNum>
-  <w:abstractNum w:abstractNumId="20" w15:restartNumberingAfterBreak="0">
+  <w:abstractNum w:abstractNumId="21" w15:restartNumberingAfterBreak="0">
     <w:nsid w:val="40F543F3"/>
     <w:multiLevelType w:val="hybridMultilevel"/>
     <w:tmpl w:val="FEC44682"/>
@@ -5788,7 +6046,7 @@
       </w:pPr>
     </w:lvl>
   </w:abstractNum>
-  <w:abstractNum w:abstractNumId="21" w15:restartNumberingAfterBreak="0">
+  <w:abstractNum w:abstractNumId="22" w15:restartNumberingAfterBreak="0">
     <w:nsid w:val="44135FBA"/>
     <w:multiLevelType w:val="multilevel"/>
     <w:tmpl w:val="0407001F"/>
@@ -5901,7 +6159,7 @@
       </w:pPr>
     </w:lvl>
   </w:abstractNum>
-  <w:abstractNum w:abstractNumId="22" w15:restartNumberingAfterBreak="0">
+  <w:abstractNum w:abstractNumId="23" w15:restartNumberingAfterBreak="0">
     <w:nsid w:val="458013FA"/>
     <w:multiLevelType w:val="multilevel"/>
     <w:tmpl w:val="911EA9EA"/>
@@ -6041,7 +6299,7 @@
       </w:rPr>
     </w:lvl>
   </w:abstractNum>
-  <w:abstractNum w:abstractNumId="23" w15:restartNumberingAfterBreak="0">
+  <w:abstractNum w:abstractNumId="24" w15:restartNumberingAfterBreak="0">
     <w:nsid w:val="52112214"/>
     <w:multiLevelType w:val="hybridMultilevel"/>
     <w:tmpl w:val="456A5B52"/>
@@ -6181,7 +6439,7 @@
       </w:rPr>
     </w:lvl>
   </w:abstractNum>
-  <w:abstractNum w:abstractNumId="24" w15:restartNumberingAfterBreak="0">
+  <w:abstractNum w:abstractNumId="25" w15:restartNumberingAfterBreak="0">
     <w:nsid w:val="55A737E5"/>
     <w:multiLevelType w:val="hybridMultilevel"/>
     <w:tmpl w:val="B46E5D8E"/>
@@ -6294,7 +6552,7 @@
       </w:pPr>
     </w:lvl>
   </w:abstractNum>
-  <w:abstractNum w:abstractNumId="25" w15:restartNumberingAfterBreak="0">
+  <w:abstractNum w:abstractNumId="26" w15:restartNumberingAfterBreak="0">
     <w:nsid w:val="62564AD9"/>
     <w:multiLevelType w:val="hybridMultilevel"/>
     <w:tmpl w:val="435C7B06"/>
@@ -6407,7 +6665,7 @@
       </w:rPr>
     </w:lvl>
   </w:abstractNum>
-  <w:abstractNum w:abstractNumId="26" w15:restartNumberingAfterBreak="0">
+  <w:abstractNum w:abstractNumId="27" w15:restartNumberingAfterBreak="0">
     <w:nsid w:val="62F472B6"/>
     <w:multiLevelType w:val="hybridMultilevel"/>
     <w:tmpl w:val="E47289BC"/>
@@ -6547,7 +6805,7 @@
       </w:rPr>
     </w:lvl>
   </w:abstractNum>
-  <w:abstractNum w:abstractNumId="27" w15:restartNumberingAfterBreak="0">
+  <w:abstractNum w:abstractNumId="28" w15:restartNumberingAfterBreak="0">
     <w:nsid w:val="665A5F29"/>
     <w:multiLevelType w:val="hybridMultilevel"/>
     <w:tmpl w:val="DC100434"/>
@@ -6660,7 +6918,7 @@
       </w:rPr>
     </w:lvl>
   </w:abstractNum>
-  <w:abstractNum w:abstractNumId="28" w15:restartNumberingAfterBreak="0">
+  <w:abstractNum w:abstractNumId="29" w15:restartNumberingAfterBreak="0">
     <w:nsid w:val="66CA316C"/>
     <w:multiLevelType w:val="hybridMultilevel"/>
     <w:tmpl w:val="56E2812C"/>
@@ -6800,7 +7058,7 @@
       </w:rPr>
     </w:lvl>
   </w:abstractNum>
-  <w:abstractNum w:abstractNumId="29" w15:restartNumberingAfterBreak="0">
+  <w:abstractNum w:abstractNumId="30" w15:restartNumberingAfterBreak="0">
     <w:nsid w:val="675D27D6"/>
     <w:multiLevelType w:val="multilevel"/>
     <w:tmpl w:val="137023D2"/>
@@ -6922,7 +7180,7 @@
       </w:pPr>
     </w:lvl>
   </w:abstractNum>
-  <w:abstractNum w:abstractNumId="30" w15:restartNumberingAfterBreak="0">
+  <w:abstractNum w:abstractNumId="31" w15:restartNumberingAfterBreak="0">
     <w:nsid w:val="6BDA4A53"/>
     <w:multiLevelType w:val="hybridMultilevel"/>
     <w:tmpl w:val="1744DC62"/>
@@ -7062,13 +7320,13 @@
       </w:rPr>
     </w:lvl>
   </w:abstractNum>
-  <w:abstractNum w:abstractNumId="31" w15:restartNumberingAfterBreak="0">
+  <w:abstractNum w:abstractNumId="32" w15:restartNumberingAfterBreak="0">
     <w:nsid w:val="735D1547"/>
     <w:multiLevelType w:val="multilevel"/>
     <w:tmpl w:val="0407001F"/>
     <w:numStyleLink w:val="111111"/>
   </w:abstractNum>
-  <w:abstractNum w:abstractNumId="32" w15:restartNumberingAfterBreak="0">
+  <w:abstractNum w:abstractNumId="33" w15:restartNumberingAfterBreak="0">
     <w:nsid w:val="76852FA1"/>
     <w:multiLevelType w:val="hybridMultilevel"/>
     <w:tmpl w:val="C2B4F90E"/>
@@ -7184,7 +7442,7 @@
       </w:pPr>
     </w:lvl>
   </w:abstractNum>
-  <w:abstractNum w:abstractNumId="33" w15:restartNumberingAfterBreak="0">
+  <w:abstractNum w:abstractNumId="34" w15:restartNumberingAfterBreak="0">
     <w:nsid w:val="785E0D8F"/>
     <w:multiLevelType w:val="multilevel"/>
     <w:tmpl w:val="0407001F"/>
@@ -7298,13 +7556,13 @@
     </w:lvl>
   </w:abstractNum>
   <w:num w:numId="1">
-    <w:abstractNumId w:val="12"/>
+    <w:abstractNumId w:val="13"/>
   </w:num>
   <w:num w:numId="2">
-    <w:abstractNumId w:val="14"/>
+    <w:abstractNumId w:val="15"/>
   </w:num>
   <w:num w:numId="3">
-    <w:abstractNumId w:val="32"/>
+    <w:abstractNumId w:val="33"/>
   </w:num>
   <w:num w:numId="4">
     <w:abstractNumId w:val="9"/>
@@ -7337,91 +7595,91 @@
     <w:abstractNumId w:val="0"/>
   </w:num>
   <w:num w:numId="14">
-    <w:abstractNumId w:val="11"/>
+    <w:abstractNumId w:val="12"/>
   </w:num>
   <w:num w:numId="15">
-    <w:abstractNumId w:val="23"/>
+    <w:abstractNumId w:val="24"/>
   </w:num>
   <w:num w:numId="16">
-    <w:abstractNumId w:val="30"/>
+    <w:abstractNumId w:val="31"/>
   </w:num>
   <w:num w:numId="17">
-    <w:abstractNumId w:val="28"/>
+    <w:abstractNumId w:val="29"/>
   </w:num>
   <w:num w:numId="18">
+    <w:abstractNumId w:val="21"/>
+  </w:num>
+  <w:num w:numId="19">
+    <w:abstractNumId w:val="19"/>
+  </w:num>
+  <w:num w:numId="20">
     <w:abstractNumId w:val="20"/>
   </w:num>
-  <w:num w:numId="19">
+  <w:num w:numId="21">
+    <w:abstractNumId w:val="17"/>
+  </w:num>
+  <w:num w:numId="22">
     <w:abstractNumId w:val="18"/>
   </w:num>
-  <w:num w:numId="20">
-    <w:abstractNumId w:val="19"/>
+  <w:num w:numId="23">
+    <w:abstractNumId w:val="27"/>
   </w:num>
-  <w:num w:numId="21">
+  <w:num w:numId="24">
+    <w:abstractNumId w:val="32"/>
+  </w:num>
+  <w:num w:numId="25">
     <w:abstractNumId w:val="16"/>
   </w:num>
-  <w:num w:numId="22">
-    <w:abstractNumId w:val="17"/>
-  </w:num>
-  <w:num w:numId="23">
-    <w:abstractNumId w:val="26"/>
-  </w:num>
-  <w:num w:numId="24">
-    <w:abstractNumId w:val="31"/>
-  </w:num>
-  <w:num w:numId="25">
-    <w:abstractNumId w:val="15"/>
-  </w:num>
   <w:num w:numId="26">
-    <w:abstractNumId w:val="21"/>
+    <w:abstractNumId w:val="22"/>
   </w:num>
   <w:num w:numId="27">
-    <w:abstractNumId w:val="33"/>
+    <w:abstractNumId w:val="34"/>
   </w:num>
   <w:num w:numId="28">
-    <w:abstractNumId w:val="22"/>
+    <w:abstractNumId w:val="23"/>
   </w:num>
   <w:num w:numId="29">
     <w:abstractNumId w:val="10"/>
   </w:num>
   <w:num w:numId="30">
-    <w:abstractNumId w:val="24"/>
+    <w:abstractNumId w:val="25"/>
   </w:num>
   <w:num w:numId="31">
-    <w:abstractNumId w:val="29"/>
+    <w:abstractNumId w:val="30"/>
   </w:num>
   <w:num w:numId="32">
-    <w:abstractNumId w:val="13"/>
+    <w:abstractNumId w:val="14"/>
   </w:num>
   <w:num w:numId="33">
-    <w:abstractNumId w:val="29"/>
+    <w:abstractNumId w:val="30"/>
   </w:num>
   <w:num w:numId="34">
-    <w:abstractNumId w:val="29"/>
+    <w:abstractNumId w:val="30"/>
   </w:num>
   <w:num w:numId="35">
-    <w:abstractNumId w:val="29"/>
+    <w:abstractNumId w:val="30"/>
   </w:num>
   <w:num w:numId="36">
-    <w:abstractNumId w:val="29"/>
+    <w:abstractNumId w:val="30"/>
   </w:num>
   <w:num w:numId="37">
-    <w:abstractNumId w:val="29"/>
+    <w:abstractNumId w:val="30"/>
   </w:num>
   <w:num w:numId="38">
-    <w:abstractNumId w:val="29"/>
+    <w:abstractNumId w:val="30"/>
   </w:num>
   <w:num w:numId="39">
-    <w:abstractNumId w:val="29"/>
+    <w:abstractNumId w:val="30"/>
   </w:num>
   <w:num w:numId="40">
-    <w:abstractNumId w:val="29"/>
+    <w:abstractNumId w:val="30"/>
   </w:num>
   <w:num w:numId="41">
-    <w:abstractNumId w:val="29"/>
+    <w:abstractNumId w:val="30"/>
   </w:num>
   <w:num w:numId="42">
-    <w:abstractNumId w:val="29"/>
+    <w:abstractNumId w:val="30"/>
     <w:lvlOverride w:ilvl="0">
       <w:startOverride w:val="1"/>
     </w:lvlOverride>
@@ -7451,10 +7709,13 @@
     </w:lvlOverride>
   </w:num>
   <w:num w:numId="43">
-    <w:abstractNumId w:val="25"/>
+    <w:abstractNumId w:val="26"/>
   </w:num>
   <w:num w:numId="44">
-    <w:abstractNumId w:val="27"/>
+    <w:abstractNumId w:val="28"/>
+  </w:num>
+  <w:num w:numId="45">
+    <w:abstractNumId w:val="11"/>
   </w:num>
 </w:numbering>
 </file>

</xml_diff>

<commit_message>
add informative error message and refude save/provide for valuation ratio #126
</commit_message>
<xml_diff>
--- a/DataPortalCare/src/site/QualitaetssicherungCare.docx
+++ b/DataPortalCare/src/site/QualitaetssicherungCare.docx
@@ -3537,13 +3537,53 @@
       </w:r>
       <w:proofErr w:type="spellEnd"/>
       <w:r>
-        <w:t xml:space="preserve"> nicht m</w:t>
-      </w:r>
+        <w:t xml:space="preserve"> nicht möglich.</w:t>
+      </w:r>
+    </w:p>
+    <w:p>
+      <w:pPr>
+        <w:pStyle w:val="berschrift2"/>
+      </w:pPr>
+      <w:r>
+        <w:t>Look-</w:t>
+      </w:r>
+      <w:proofErr w:type="spellStart"/>
+      <w:r>
+        <w:t>And</w:t>
+      </w:r>
+      <w:proofErr w:type="spellEnd"/>
+      <w:r>
+        <w:t>-</w:t>
+      </w:r>
+      <w:proofErr w:type="spellStart"/>
+      <w:r>
+        <w:t>Feel</w:t>
+      </w:r>
+      <w:proofErr w:type="spellEnd"/>
+    </w:p>
+    <w:p>
+      <w:r>
+        <w:t>Die Funktionalität Care (</w:t>
+      </w:r>
+      <w:proofErr w:type="spellStart"/>
+      <w:r>
+        <w:t>PpUGV</w:t>
+      </w:r>
+      <w:proofErr w:type="spellEnd"/>
+      <w:r>
+        <w:t xml:space="preserve">) soll sich </w:t>
+      </w:r>
+      <w:r>
+        <w:t xml:space="preserve">als </w:t>
+      </w:r>
+      <w:r>
+        <w:t>eigenständiger Bereich optisch vom übrigen Datenportal absetzen, gleichzeitig gewohnte Strukturen beibehalten. Es ist als separate Applikation entwickelt, welche über das Daten-Portal-Login erreicht wird. Wie in den übrigen Portal-Bereichen findet der Anwender links eine Navigation, welche er zum Wechsel in andere Bereiche nutzen kann, während die eigentliche Dateneingabe im größeren Bereich rechts erfolgt. Diese Gemeinsamkeit sichert für existierende Portal-Nutzer eine weitgehend gewohnte Bedienung, wenn auch Care mit einer insgesamt moderneren Oberflächengestaltung daherkommt. Der Anwender findet sich hier schnell zurecht.</w:t>
+      </w:r>
+    </w:p>
+    <w:p/>
+    <w:p>
       <w:bookmarkStart w:id="24" w:name="_GoBack"/>
       <w:bookmarkEnd w:id="24"/>
-      <w:r>
-        <w:t>öglich.</w:t>
-      </w:r>
     </w:p>
     <w:p>
       <w:pPr>
@@ -4010,7 +4050,7 @@
         <w:sz w:val="20"/>
         <w:szCs w:val="20"/>
       </w:rPr>
-      <w:t>27.09.2018</w:t>
+      <w:t>9.10.2018</w:t>
     </w:r>
     <w:r>
       <w:rPr>

</xml_diff>